<commit_message>
feat(main): add lab09 files
</commit_message>
<xml_diff>
--- a/labs/lab09/report/report.docx
+++ b/labs/lab09/report/report.docx
@@ -144,7 +144,7 @@
         <w:pStyle w:val="FirstParagraph"/>
       </w:pPr>
       <w:r>
-        <w:t xml:space="preserve">Создадим каталог для программ лабораторной работы № 9, перейдем в него и создадим файл lab09-1.asm.(рис.</w:t>
+        <w:t xml:space="preserve">Создадим каталог для программ лабораторной работы № 9, перейдем в него и создадим файл lab9-1.asm.(рис.</w:t>
       </w:r>
       <w:r>
         <w:t xml:space="preserve"> </w:t>
@@ -172,7 +172,7 @@
           <wp:inline>
             <wp:extent cx="5334000" cy="606947"/>
             <wp:effectExtent b="0" l="0" r="0" t="0"/>
-            <wp:docPr descr="Figure 1: Файл lab09-1.asm" title="" id="22" name="Picture"/>
+            <wp:docPr descr="Figure 1: Файл lab9-1.asm" title="" id="22" name="Picture"/>
             <a:graphic>
               <a:graphicData uri="http://schemas.openxmlformats.org/drawingml/2006/picture">
                 <pic:pic>
@@ -216,7 +216,7 @@
         <w:pStyle w:val="ImageCaption"/>
       </w:pPr>
       <w:r>
-        <w:t xml:space="preserve">Figure 1: Файл lab09-1.asm</w:t>
+        <w:t xml:space="preserve">Figure 1: Файл lab9-1.asm</w:t>
       </w:r>
     </w:p>
     <w:bookmarkEnd w:id="0"/>
@@ -225,7 +225,21 @@
         <w:pStyle w:val="BodyText"/>
       </w:pPr>
       <w:r>
-        <w:t xml:space="preserve">Введем в файл программу листинга 9.1, создадим исполняемый файл и проверим его работу.</w:t>
+        <w:t xml:space="preserve">Введем в файл программу листинга 9.1, создадим исполняемый файл и проверим его работу.(рис.</w:t>
+      </w:r>
+      <w:r>
+        <w:t xml:space="preserve"> </w:t>
+      </w:r>
+      <w:hyperlink w:anchor="fig:002">
+        <w:r>
+          <w:rPr>
+            <w:rStyle w:val="Hyperlink"/>
+          </w:rPr>
+          <w:t xml:space="preserve">2</w:t>
+        </w:r>
+      </w:hyperlink>
+      <w:r>
+        <w:t xml:space="preserve">).</w:t>
       </w:r>
     </w:p>
     <w:bookmarkStart w:id="0" w:name="fig:002"/>
@@ -401,7 +415,7 @@
           <wp:inline>
             <wp:extent cx="5334000" cy="739560"/>
             <wp:effectExtent b="0" l="0" r="0" t="0"/>
-            <wp:docPr descr="Figure 4: Результат работы файла lab09-1.asm" title="" id="34" name="Picture"/>
+            <wp:docPr descr="Figure 4: Результат работы файла lab9-1.asm" title="" id="34" name="Picture"/>
             <a:graphic>
               <a:graphicData uri="http://schemas.openxmlformats.org/drawingml/2006/picture">
                 <pic:pic>
@@ -445,7 +459,7 @@
         <w:pStyle w:val="ImageCaption"/>
       </w:pPr>
       <w:r>
-        <w:t xml:space="preserve">Figure 4: Результат работы файла lab09-1.asm</w:t>
+        <w:t xml:space="preserve">Figure 4: Результат работы файла lab9-1.asm</w:t>
       </w:r>
     </w:p>
     <w:bookmarkEnd w:id="0"/>
@@ -454,7 +468,7 @@
         <w:pStyle w:val="BodyText"/>
       </w:pPr>
       <w:r>
-        <w:t xml:space="preserve">Создадим файл lab09-2.asm с текстом программы из Листинга 9.2. Получим исполняемый файл. Загрузим исполняемый файл в отладчик gdb. Проверим работу программы, запустив ее в оболочке GDB с помощью команды run(рис.</w:t>
+        <w:t xml:space="preserve">Создадим файл lab9-2.asm с текстом программы из Листинга 9.2. Получим исполняемый файл. Загрузим исполняемый файл в отладчик gdb. Проверим работу программы, запустив ее в оболочке GDB с помощью команды run(рис.</w:t>
       </w:r>
       <w:r>
         <w:t xml:space="preserve"> </w:t>

</xml_diff>